<commit_message>
HW6 report 3 in progressתpart 1-2 donw
</commit_message>
<xml_diff>
--- a/Hagahsa/HW6/Simulation 3/Docs/Simulation Report.docx
+++ b/Hagahsa/HW6/Simulation 3/Docs/Simulation Report.docx
@@ -570,9 +570,6 @@
                             <w:p>
                               <w:pPr>
                                 <w:jc w:val="center"/>
-                                <w:rPr>
-                                  <w:rFonts w:hint="cs"/>
-                                </w:rPr>
                               </w:pPr>
                               <w:r>
                                 <w:rPr>
@@ -629,9 +626,6 @@
                             <w:p>
                               <w:pPr>
                                 <w:jc w:val="center"/>
-                                <w:rPr>
-                                  <w:rFonts w:hint="cs"/>
-                                </w:rPr>
                               </w:pPr>
                               <w:r>
                                 <w:rPr>
@@ -688,9 +682,6 @@
                             <w:p>
                               <w:pPr>
                                 <w:jc w:val="center"/>
-                                <w:rPr>
-                                  <w:rFonts w:hint="cs"/>
-                                </w:rPr>
                               </w:pPr>
                               <w:r>
                                 <w:rPr>
@@ -800,9 +791,6 @@
                             <w:p>
                               <w:pPr>
                                 <w:jc w:val="center"/>
-                                <w:rPr>
-                                  <w:rFonts w:hint="cs"/>
-                                </w:rPr>
                               </w:pPr>
                               <w:r>
                                 <w:rPr>
@@ -859,9 +847,6 @@
                             <w:p>
                               <w:pPr>
                                 <w:jc w:val="center"/>
-                                <w:rPr>
-                                  <w:rFonts w:hint="cs"/>
-                                </w:rPr>
                               </w:pPr>
                               <w:r>
                                 <w:rPr>
@@ -918,9 +903,6 @@
                             <w:p>
                               <w:pPr>
                                 <w:jc w:val="center"/>
-                                <w:rPr>
-                                  <w:rFonts w:hint="cs"/>
-                                </w:rPr>
                               </w:pPr>
                               <w:r>
                                 <w:rPr>
@@ -1030,9 +1012,6 @@
                             <w:p>
                               <w:pPr>
                                 <w:jc w:val="center"/>
-                                <w:rPr>
-                                  <w:rFonts w:hint="cs"/>
-                                </w:rPr>
                               </w:pPr>
                               <w:r>
                                 <w:rPr>
@@ -1089,9 +1068,6 @@
                             <w:p>
                               <w:pPr>
                                 <w:jc w:val="center"/>
-                                <w:rPr>
-                                  <w:rFonts w:hint="cs"/>
-                                </w:rPr>
                               </w:pPr>
                               <w:r>
                                 <w:rPr>
@@ -1148,9 +1124,6 @@
                             <w:p>
                               <w:pPr>
                                 <w:jc w:val="center"/>
-                                <w:rPr>
-                                  <w:rFonts w:hint="cs"/>
-                                </w:rPr>
                               </w:pPr>
                               <w:r>
                                 <w:rPr>
@@ -1467,9 +1440,6 @@
                             <w:p>
                               <w:pPr>
                                 <w:jc w:val="center"/>
-                                <w:rPr>
-                                  <w:rFonts w:hint="cs"/>
-                                </w:rPr>
                               </w:pPr>
                               <w:r>
                                 <w:rPr>
@@ -1526,9 +1496,6 @@
                             <w:p>
                               <w:pPr>
                                 <w:jc w:val="center"/>
-                                <w:rPr>
-                                  <w:rFonts w:hint="cs"/>
-                                </w:rPr>
                               </w:pPr>
                               <w:r>
                                 <w:rPr>
@@ -1585,9 +1552,6 @@
                             <w:p>
                               <w:pPr>
                                 <w:jc w:val="center"/>
-                                <w:rPr>
-                                  <w:rFonts w:hint="cs"/>
-                                </w:rPr>
                               </w:pPr>
                               <w:r>
                                 <w:rPr>
@@ -1755,9 +1719,6 @@
                             <w:p>
                               <w:pPr>
                                 <w:jc w:val="center"/>
-                                <w:rPr>
-                                  <w:rFonts w:hint="cs"/>
-                                </w:rPr>
                               </w:pPr>
                               <w:r>
                                 <w:rPr>
@@ -1814,9 +1775,6 @@
                             <w:p>
                               <w:pPr>
                                 <w:jc w:val="center"/>
-                                <w:rPr>
-                                  <w:rFonts w:hint="cs"/>
-                                </w:rPr>
                               </w:pPr>
                               <w:r>
                                 <w:rPr>
@@ -2099,9 +2057,6 @@
                             <w:p>
                               <w:pPr>
                                 <w:jc w:val="center"/>
-                                <w:rPr>
-                                  <w:rFonts w:hint="cs"/>
-                                </w:rPr>
                               </w:pPr>
                               <w:r>
                                 <w:rPr>
@@ -4133,9 +4088,6 @@
                             <w:p>
                               <w:pPr>
                                 <w:jc w:val="center"/>
-                                <w:rPr>
-                                  <w:rFonts w:hint="cs"/>
-                                </w:rPr>
                               </w:pPr>
                               <w:r>
                                 <w:rPr>
@@ -5297,9 +5249,6 @@
                             <w:p>
                               <w:pPr>
                                 <w:jc w:val="center"/>
-                                <w:rPr>
-                                  <w:rFonts w:hint="cs"/>
-                                </w:rPr>
                               </w:pPr>
                               <w:r>
                                 <w:rPr>
@@ -5356,9 +5305,6 @@
                             <w:p>
                               <w:pPr>
                                 <w:jc w:val="center"/>
-                                <w:rPr>
-                                  <w:rFonts w:hint="cs"/>
-                                </w:rPr>
                               </w:pPr>
                               <w:r>
                                 <w:rPr>
@@ -5415,9 +5361,6 @@
                             <w:p>
                               <w:pPr>
                                 <w:jc w:val="center"/>
-                                <w:rPr>
-                                  <w:rFonts w:hint="cs"/>
-                                </w:rPr>
                               </w:pPr>
                               <w:r>
                                 <w:rPr>
@@ -5527,9 +5470,6 @@
                             <w:p>
                               <w:pPr>
                                 <w:jc w:val="center"/>
-                                <w:rPr>
-                                  <w:rFonts w:hint="cs"/>
-                                </w:rPr>
                               </w:pPr>
                               <w:r>
                                 <w:rPr>
@@ -5586,9 +5526,6 @@
                             <w:p>
                               <w:pPr>
                                 <w:jc w:val="center"/>
-                                <w:rPr>
-                                  <w:rFonts w:hint="cs"/>
-                                </w:rPr>
                               </w:pPr>
                               <w:r>
                                 <w:rPr>
@@ -5645,9 +5582,6 @@
                             <w:p>
                               <w:pPr>
                                 <w:jc w:val="center"/>
-                                <w:rPr>
-                                  <w:rFonts w:hint="cs"/>
-                                </w:rPr>
                               </w:pPr>
                               <w:r>
                                 <w:rPr>
@@ -5757,9 +5691,6 @@
                             <w:p>
                               <w:pPr>
                                 <w:jc w:val="center"/>
-                                <w:rPr>
-                                  <w:rFonts w:hint="cs"/>
-                                </w:rPr>
                               </w:pPr>
                               <w:r>
                                 <w:rPr>
@@ -5816,9 +5747,6 @@
                             <w:p>
                               <w:pPr>
                                 <w:jc w:val="center"/>
-                                <w:rPr>
-                                  <w:rFonts w:hint="cs"/>
-                                </w:rPr>
                               </w:pPr>
                               <w:r>
                                 <w:rPr>
@@ -5875,9 +5803,6 @@
                             <w:p>
                               <w:pPr>
                                 <w:jc w:val="center"/>
-                                <w:rPr>
-                                  <w:rFonts w:hint="cs"/>
-                                </w:rPr>
                               </w:pPr>
                               <w:r>
                                 <w:rPr>
@@ -6214,9 +6139,6 @@
                             <w:p>
                               <w:pPr>
                                 <w:jc w:val="center"/>
-                                <w:rPr>
-                                  <w:rFonts w:hint="cs"/>
-                                </w:rPr>
                               </w:pPr>
                               <w:r>
                                 <w:rPr>
@@ -6273,9 +6195,6 @@
                             <w:p>
                               <w:pPr>
                                 <w:jc w:val="center"/>
-                                <w:rPr>
-                                  <w:rFonts w:hint="cs"/>
-                                </w:rPr>
                               </w:pPr>
                               <w:r>
                                 <w:rPr>
@@ -6332,9 +6251,6 @@
                             <w:p>
                               <w:pPr>
                                 <w:jc w:val="center"/>
-                                <w:rPr>
-                                  <w:rFonts w:hint="cs"/>
-                                </w:rPr>
                               </w:pPr>
                               <w:r>
                                 <w:rPr>
@@ -6502,9 +6418,6 @@
                             <w:p>
                               <w:pPr>
                                 <w:jc w:val="center"/>
-                                <w:rPr>
-                                  <w:rFonts w:hint="cs"/>
-                                </w:rPr>
                               </w:pPr>
                               <w:r>
                                 <w:rPr>
@@ -6561,9 +6474,6 @@
                             <w:p>
                               <w:pPr>
                                 <w:jc w:val="center"/>
-                                <w:rPr>
-                                  <w:rFonts w:hint="cs"/>
-                                </w:rPr>
                               </w:pPr>
                               <w:r>
                                 <w:rPr>
@@ -6846,9 +6756,6 @@
                             <w:p>
                               <w:pPr>
                                 <w:jc w:val="center"/>
-                                <w:rPr>
-                                  <w:rFonts w:hint="cs"/>
-                                </w:rPr>
                               </w:pPr>
                               <w:r>
                                 <w:rPr>
@@ -8880,9 +8787,6 @@
                             <w:p>
                               <w:pPr>
                                 <w:jc w:val="center"/>
-                                <w:rPr>
-                                  <w:rFonts w:hint="cs"/>
-                                </w:rPr>
                               </w:pPr>
                               <w:r>
                                 <w:rPr>
@@ -10068,9 +9972,6 @@
                             <w:p>
                               <w:pPr>
                                 <w:jc w:val="center"/>
-                                <w:rPr>
-                                  <w:rFonts w:hint="cs"/>
-                                </w:rPr>
                               </w:pPr>
                               <w:r>
                                 <w:rPr>
@@ -10127,9 +10028,6 @@
                             <w:p>
                               <w:pPr>
                                 <w:jc w:val="center"/>
-                                <w:rPr>
-                                  <w:rFonts w:hint="cs"/>
-                                </w:rPr>
                               </w:pPr>
                               <w:r>
                                 <w:rPr>
@@ -10186,9 +10084,6 @@
                             <w:p>
                               <w:pPr>
                                 <w:jc w:val="center"/>
-                                <w:rPr>
-                                  <w:rFonts w:hint="cs"/>
-                                </w:rPr>
                               </w:pPr>
                               <w:r>
                                 <w:rPr>
@@ -10298,9 +10193,6 @@
                             <w:p>
                               <w:pPr>
                                 <w:jc w:val="center"/>
-                                <w:rPr>
-                                  <w:rFonts w:hint="cs"/>
-                                </w:rPr>
                               </w:pPr>
                               <w:r>
                                 <w:rPr>
@@ -10357,9 +10249,6 @@
                             <w:p>
                               <w:pPr>
                                 <w:jc w:val="center"/>
-                                <w:rPr>
-                                  <w:rFonts w:hint="cs"/>
-                                </w:rPr>
                               </w:pPr>
                               <w:r>
                                 <w:rPr>
@@ -10416,9 +10305,6 @@
                             <w:p>
                               <w:pPr>
                                 <w:jc w:val="center"/>
-                                <w:rPr>
-                                  <w:rFonts w:hint="cs"/>
-                                </w:rPr>
                               </w:pPr>
                               <w:r>
                                 <w:rPr>
@@ -10528,9 +10414,6 @@
                             <w:p>
                               <w:pPr>
                                 <w:jc w:val="center"/>
-                                <w:rPr>
-                                  <w:rFonts w:hint="cs"/>
-                                </w:rPr>
                               </w:pPr>
                               <w:r>
                                 <w:rPr>
@@ -10587,9 +10470,6 @@
                             <w:p>
                               <w:pPr>
                                 <w:jc w:val="center"/>
-                                <w:rPr>
-                                  <w:rFonts w:hint="cs"/>
-                                </w:rPr>
                               </w:pPr>
                               <w:r>
                                 <w:rPr>
@@ -10646,9 +10526,6 @@
                             <w:p>
                               <w:pPr>
                                 <w:jc w:val="center"/>
-                                <w:rPr>
-                                  <w:rFonts w:hint="cs"/>
-                                </w:rPr>
                               </w:pPr>
                               <w:r>
                                 <w:rPr>
@@ -10965,9 +10842,6 @@
                             <w:p>
                               <w:pPr>
                                 <w:jc w:val="center"/>
-                                <w:rPr>
-                                  <w:rFonts w:hint="cs"/>
-                                </w:rPr>
                               </w:pPr>
                               <w:r>
                                 <w:rPr>
@@ -11024,9 +10898,6 @@
                             <w:p>
                               <w:pPr>
                                 <w:jc w:val="center"/>
-                                <w:rPr>
-                                  <w:rFonts w:hint="cs"/>
-                                </w:rPr>
                               </w:pPr>
                               <w:r>
                                 <w:rPr>
@@ -11083,9 +10954,6 @@
                             <w:p>
                               <w:pPr>
                                 <w:jc w:val="center"/>
-                                <w:rPr>
-                                  <w:rFonts w:hint="cs"/>
-                                </w:rPr>
                               </w:pPr>
                               <w:r>
                                 <w:rPr>
@@ -11253,9 +11121,6 @@
                             <w:p>
                               <w:pPr>
                                 <w:jc w:val="center"/>
-                                <w:rPr>
-                                  <w:rFonts w:hint="cs"/>
-                                </w:rPr>
                               </w:pPr>
                               <w:r>
                                 <w:rPr>
@@ -11312,9 +11177,6 @@
                             <w:p>
                               <w:pPr>
                                 <w:jc w:val="center"/>
-                                <w:rPr>
-                                  <w:rFonts w:hint="cs"/>
-                                </w:rPr>
                               </w:pPr>
                               <w:r>
                                 <w:rPr>
@@ -11597,9 +11459,6 @@
                             <w:p>
                               <w:pPr>
                                 <w:jc w:val="center"/>
-                                <w:rPr>
-                                  <w:rFonts w:hint="cs"/>
-                                </w:rPr>
                               </w:pPr>
                               <w:r>
                                 <w:rPr>
@@ -13631,9 +13490,6 @@
                             <w:p>
                               <w:pPr>
                                 <w:jc w:val="center"/>
-                                <w:rPr>
-                                  <w:rFonts w:hint="cs"/>
-                                </w:rPr>
                               </w:pPr>
                               <w:r>
                                 <w:rPr>
@@ -14791,9 +14647,6 @@
                             <w:p>
                               <w:pPr>
                                 <w:jc w:val="center"/>
-                                <w:rPr>
-                                  <w:rFonts w:hint="cs"/>
-                                </w:rPr>
                               </w:pPr>
                               <w:r>
                                 <w:rPr>
@@ -14850,9 +14703,6 @@
                             <w:p>
                               <w:pPr>
                                 <w:jc w:val="center"/>
-                                <w:rPr>
-                                  <w:rFonts w:hint="cs"/>
-                                </w:rPr>
                               </w:pPr>
                               <w:r>
                                 <w:rPr>
@@ -14909,9 +14759,6 @@
                             <w:p>
                               <w:pPr>
                                 <w:jc w:val="center"/>
-                                <w:rPr>
-                                  <w:rFonts w:hint="cs"/>
-                                </w:rPr>
                               </w:pPr>
                               <w:r>
                                 <w:rPr>
@@ -15021,9 +14868,6 @@
                             <w:p>
                               <w:pPr>
                                 <w:jc w:val="center"/>
-                                <w:rPr>
-                                  <w:rFonts w:hint="cs"/>
-                                </w:rPr>
                               </w:pPr>
                               <w:r>
                                 <w:rPr>
@@ -15080,9 +14924,6 @@
                             <w:p>
                               <w:pPr>
                                 <w:jc w:val="center"/>
-                                <w:rPr>
-                                  <w:rFonts w:hint="cs"/>
-                                </w:rPr>
                               </w:pPr>
                               <w:r>
                                 <w:rPr>
@@ -15139,9 +14980,6 @@
                             <w:p>
                               <w:pPr>
                                 <w:jc w:val="center"/>
-                                <w:rPr>
-                                  <w:rFonts w:hint="cs"/>
-                                </w:rPr>
                               </w:pPr>
                               <w:r>
                                 <w:rPr>
@@ -15251,9 +15089,6 @@
                             <w:p>
                               <w:pPr>
                                 <w:jc w:val="center"/>
-                                <w:rPr>
-                                  <w:rFonts w:hint="cs"/>
-                                </w:rPr>
                               </w:pPr>
                               <w:r>
                                 <w:rPr>
@@ -15310,9 +15145,6 @@
                             <w:p>
                               <w:pPr>
                                 <w:jc w:val="center"/>
-                                <w:rPr>
-                                  <w:rFonts w:hint="cs"/>
-                                </w:rPr>
                               </w:pPr>
                               <w:r>
                                 <w:rPr>
@@ -15369,9 +15201,6 @@
                             <w:p>
                               <w:pPr>
                                 <w:jc w:val="center"/>
-                                <w:rPr>
-                                  <w:rFonts w:hint="cs"/>
-                                </w:rPr>
                               </w:pPr>
                               <w:r>
                                 <w:rPr>
@@ -15708,9 +15537,6 @@
                             <w:p>
                               <w:pPr>
                                 <w:jc w:val="center"/>
-                                <w:rPr>
-                                  <w:rFonts w:hint="cs"/>
-                                </w:rPr>
                               </w:pPr>
                               <w:r>
                                 <w:rPr>
@@ -15767,9 +15593,6 @@
                             <w:p>
                               <w:pPr>
                                 <w:jc w:val="center"/>
-                                <w:rPr>
-                                  <w:rFonts w:hint="cs"/>
-                                </w:rPr>
                               </w:pPr>
                               <w:r>
                                 <w:rPr>
@@ -15826,9 +15649,6 @@
                             <w:p>
                               <w:pPr>
                                 <w:jc w:val="center"/>
-                                <w:rPr>
-                                  <w:rFonts w:hint="cs"/>
-                                </w:rPr>
                               </w:pPr>
                               <w:r>
                                 <w:rPr>
@@ -15996,9 +15816,6 @@
                             <w:p>
                               <w:pPr>
                                 <w:jc w:val="center"/>
-                                <w:rPr>
-                                  <w:rFonts w:hint="cs"/>
-                                </w:rPr>
                               </w:pPr>
                               <w:r>
                                 <w:rPr>
@@ -16055,9 +15872,6 @@
                             <w:p>
                               <w:pPr>
                                 <w:jc w:val="center"/>
-                                <w:rPr>
-                                  <w:rFonts w:hint="cs"/>
-                                </w:rPr>
                               </w:pPr>
                               <w:r>
                                 <w:rPr>
@@ -16340,9 +16154,6 @@
                             <w:p>
                               <w:pPr>
                                 <w:jc w:val="center"/>
-                                <w:rPr>
-                                  <w:rFonts w:hint="cs"/>
-                                </w:rPr>
                               </w:pPr>
                               <w:r>
                                 <w:rPr>
@@ -18374,9 +18185,6 @@
                             <w:p>
                               <w:pPr>
                                 <w:jc w:val="center"/>
-                                <w:rPr>
-                                  <w:rFonts w:hint="cs"/>
-                                </w:rPr>
                               </w:pPr>
                               <w:r>
                                 <w:rPr>
@@ -19369,22 +19177,61 @@
           <w:rFonts w:ascii="Arial" w:hAnsi="Arial" w:cs="Arial"/>
         </w:rPr>
       </w:pPr>
-    </w:p>
-    <w:p>
-      <w:pPr>
-        <w:pStyle w:val="ListParagraph"/>
-        <w:rPr>
-          <w:rFonts w:ascii="Arial" w:hAnsi="Arial" w:cs="Arial"/>
-        </w:rPr>
-      </w:pPr>
-    </w:p>
-    <w:p>
-      <w:pPr>
-        <w:pStyle w:val="ListParagraph"/>
-        <w:rPr>
-          <w:rFonts w:ascii="Arial" w:hAnsi="Arial" w:cs="Arial"/>
-        </w:rPr>
-      </w:pPr>
+      <w:r>
+        <w:rPr>
+          <w:rFonts w:ascii="Arial" w:hAnsi="Arial" w:cs="Arial" w:hint="cs"/>
+          <w:rtl/>
+        </w:rPr>
+        <w:t xml:space="preserve">מכיוון </w:t>
+      </w:r>
+      <w:r>
+        <w:rPr>
+          <w:rFonts w:ascii="Arial" w:hAnsi="Arial" w:cs="Arial" w:hint="cs"/>
+          <w:rtl/>
+        </w:rPr>
+        <w:t xml:space="preserve">שבביצוע </w:t>
+      </w:r>
+      <w:proofErr w:type="spellStart"/>
+      <w:r>
+        <w:rPr>
+          <w:rFonts w:ascii="Arial" w:hAnsi="Arial" w:cs="Arial"/>
+        </w:rPr>
+        <w:t>beq</w:t>
+      </w:r>
+      <w:proofErr w:type="spellEnd"/>
+      <w:r>
+        <w:rPr>
+          <w:rFonts w:ascii="Arial" w:hAnsi="Arial" w:cs="Arial" w:hint="cs"/>
+          <w:rtl/>
+        </w:rPr>
+        <w:t xml:space="preserve"> אנחנו מבצעים </w:t>
+      </w:r>
+      <w:r>
+        <w:rPr>
+          <w:rFonts w:ascii="Arial" w:hAnsi="Arial" w:cs="Arial"/>
+        </w:rPr>
+        <w:t>forwarding</w:t>
+      </w:r>
+      <w:r>
+        <w:rPr>
+          <w:rFonts w:ascii="Arial" w:hAnsi="Arial" w:cs="Arial" w:hint="cs"/>
+          <w:rtl/>
+        </w:rPr>
+        <w:t xml:space="preserve"> ולכן בזמן ביצוע ה</w:t>
+      </w:r>
+      <w:r>
+        <w:rPr>
+          <w:rFonts w:ascii="Arial" w:hAnsi="Arial" w:cs="Arial"/>
+        </w:rPr>
+        <w:t xml:space="preserve">branch </w:t>
+      </w:r>
+      <w:r>
+        <w:rPr>
+          <w:rFonts w:ascii="Arial" w:hAnsi="Arial" w:cs="Arial" w:hint="cs"/>
+          <w:rtl/>
+        </w:rPr>
+        <w:t xml:space="preserve"> המידע של ההוראה הקודמת אינו תקף עוד</w:t>
+      </w:r>
     </w:p>
     <w:p>
       <w:pPr>
@@ -19449,8 +19296,38 @@
         <w:pStyle w:val="ListParagraph"/>
         <w:rPr>
           <w:rFonts w:ascii="Arial" w:hAnsi="Arial" w:cs="Arial"/>
+          <w:rtl/>
         </w:rPr>
       </w:pPr>
+      <w:r>
+        <w:rPr>
+          <w:rFonts w:ascii="Arial" w:hAnsi="Arial" w:cs="Arial" w:hint="cs"/>
+          <w:rtl/>
+        </w:rPr>
+        <w:t xml:space="preserve">ביצוע גישה </w:t>
+      </w:r>
+      <w:proofErr w:type="spellStart"/>
+      <w:r>
+        <w:rPr>
+          <w:rFonts w:ascii="Arial" w:hAnsi="Arial" w:cs="Arial" w:hint="cs"/>
+          <w:rtl/>
+        </w:rPr>
+        <w:t>לזכרון</w:t>
+      </w:r>
+      <w:proofErr w:type="spellEnd"/>
+      <w:r>
+        <w:rPr>
+          <w:rFonts w:ascii="Arial" w:hAnsi="Arial" w:cs="Arial" w:hint="cs"/>
+          <w:rtl/>
+        </w:rPr>
+        <w:t xml:space="preserve"> לפני שעברנו את שלב ה</w:t>
+      </w:r>
+      <w:r>
+        <w:rPr>
+          <w:rFonts w:ascii="Arial" w:hAnsi="Arial" w:cs="Arial"/>
+        </w:rPr>
+        <w:t xml:space="preserve">mem </w:t>
+      </w:r>
     </w:p>
     <w:p>
       <w:pPr>
@@ -19459,6 +19336,69 @@
           <w:rFonts w:ascii="Arial" w:hAnsi="Arial" w:cs="Arial"/>
         </w:rPr>
       </w:pPr>
+      <w:r>
+        <w:rPr>
+          <w:rFonts w:ascii="Arial" w:hAnsi="Arial" w:cs="Arial" w:hint="cs"/>
+          <w:rtl/>
+        </w:rPr>
+        <w:t xml:space="preserve">ביצוע קריאות </w:t>
+      </w:r>
+      <w:proofErr w:type="spellStart"/>
+      <w:r>
+        <w:rPr>
+          <w:rFonts w:ascii="Arial" w:hAnsi="Arial" w:cs="Arial"/>
+        </w:rPr>
+        <w:t>nop</w:t>
+      </w:r>
+      <w:proofErr w:type="spellEnd"/>
+      <w:r>
+        <w:rPr>
+          <w:rFonts w:ascii="Arial" w:hAnsi="Arial" w:cs="Arial"/>
+        </w:rPr>
+        <w:t xml:space="preserve"> </w:t>
+      </w:r>
+      <w:r>
+        <w:rPr>
+          <w:rFonts w:ascii="Arial" w:hAnsi="Arial" w:cs="Arial" w:hint="cs"/>
+          <w:rtl/>
+        </w:rPr>
+        <w:t xml:space="preserve"> לפעולות </w:t>
+      </w:r>
+      <w:r>
+        <w:rPr>
+          <w:rFonts w:ascii="Arial" w:hAnsi="Arial" w:cs="Arial" w:hint="cs"/>
+        </w:rPr>
+        <w:t>ALU</w:t>
+      </w:r>
+      <w:r>
+        <w:rPr>
+          <w:rFonts w:ascii="Arial" w:hAnsi="Arial" w:cs="Arial"/>
+        </w:rPr>
+        <w:t xml:space="preserve"> </w:t>
+      </w:r>
+      <w:r>
+        <w:rPr>
+          <w:rFonts w:ascii="Arial" w:hAnsi="Arial" w:cs="Arial" w:hint="cs"/>
+          <w:rtl/>
+        </w:rPr>
+        <w:t xml:space="preserve"> בשלבי </w:t>
+      </w:r>
+      <w:r>
+        <w:rPr>
+          <w:rFonts w:ascii="Arial" w:hAnsi="Arial" w:cs="Arial"/>
+        </w:rPr>
+        <w:t xml:space="preserve">ex, mem, </w:t>
+      </w:r>
+      <w:proofErr w:type="spellStart"/>
+      <w:r>
+        <w:rPr>
+          <w:rFonts w:ascii="Arial" w:hAnsi="Arial" w:cs="Arial"/>
+        </w:rPr>
+        <w:t>wb</w:t>
+      </w:r>
+      <w:bookmarkStart w:id="0" w:name="_GoBack"/>
+      <w:bookmarkEnd w:id="0"/>
+      <w:proofErr w:type="spellEnd"/>
     </w:p>
     <w:p>
       <w:pPr>
@@ -19520,10 +19460,157 @@
     <w:p>
       <w:pPr>
         <w:pStyle w:val="ListParagraph"/>
-        <w:rPr>
-          <w:rFonts w:ascii="Arial" w:hAnsi="Arial" w:cs="Arial"/>
+        <w:bidi w:val="0"/>
+        <w:rPr>
+          <w:rFonts w:ascii="Arial" w:hAnsi="Arial" w:cs="Arial" w:hint="cs"/>
+          <w:rtl/>
         </w:rPr>
       </w:pPr>
+      <w:proofErr w:type="spellStart"/>
+      <w:proofErr w:type="gramStart"/>
+      <w:r>
+        <w:rPr>
+          <w:rFonts w:ascii="Arial" w:hAnsi="Arial" w:cs="Arial"/>
+        </w:rPr>
+        <w:t>L</w:t>
+      </w:r>
+      <w:r>
+        <w:rPr>
+          <w:rFonts w:ascii="Arial" w:hAnsi="Arial" w:cs="Arial"/>
+        </w:rPr>
+        <w:t>w</w:t>
+      </w:r>
+      <w:proofErr w:type="spellEnd"/>
+      <w:proofErr w:type="gramEnd"/>
+      <w:r>
+        <w:rPr>
+          <w:rFonts w:ascii="Arial" w:hAnsi="Arial" w:cs="Arial"/>
+        </w:rPr>
+        <w:t xml:space="preserve"> $</w:t>
+      </w:r>
+      <w:r>
+        <w:rPr>
+          <w:rFonts w:ascii="Arial" w:hAnsi="Arial" w:cs="Arial" w:hint="cs"/>
+          <w:rtl/>
+        </w:rPr>
+        <w:t>8</w:t>
+      </w:r>
+      <w:r>
+        <w:rPr>
+          <w:rFonts w:ascii="Arial" w:hAnsi="Arial" w:cs="Arial"/>
+        </w:rPr>
+        <w:t xml:space="preserve"> </w:t>
+      </w:r>
+      <w:r>
+        <w:rPr>
+          <w:rFonts w:ascii="Arial" w:hAnsi="Arial" w:cs="Arial"/>
+        </w:rPr>
+        <w:t>0h</w:t>
+      </w:r>
+      <w:r>
+        <w:rPr>
+          <w:rFonts w:ascii="Arial" w:hAnsi="Arial" w:cs="Arial"/>
+        </w:rPr>
+        <w:t xml:space="preserve"> </w:t>
+      </w:r>
+    </w:p>
+    <w:p>
+      <w:pPr>
+        <w:pStyle w:val="ListParagraph"/>
+        <w:bidi w:val="0"/>
+        <w:rPr>
+          <w:rFonts w:ascii="Arial" w:hAnsi="Arial" w:cs="Arial"/>
+        </w:rPr>
+      </w:pPr>
+      <w:proofErr w:type="spellStart"/>
+      <w:proofErr w:type="gramStart"/>
+      <w:r>
+        <w:rPr>
+          <w:rFonts w:ascii="Arial" w:hAnsi="Arial" w:cs="Arial"/>
+        </w:rPr>
+        <w:t>L</w:t>
+      </w:r>
+      <w:r>
+        <w:rPr>
+          <w:rFonts w:ascii="Arial" w:hAnsi="Arial" w:cs="Arial"/>
+        </w:rPr>
+        <w:t>w</w:t>
+      </w:r>
+      <w:proofErr w:type="spellEnd"/>
+      <w:proofErr w:type="gramEnd"/>
+      <w:r>
+        <w:rPr>
+          <w:rFonts w:ascii="Arial" w:hAnsi="Arial" w:cs="Arial"/>
+        </w:rPr>
+        <w:t xml:space="preserve"> </w:t>
+      </w:r>
+      <w:r>
+        <w:rPr>
+          <w:rFonts w:ascii="Arial" w:hAnsi="Arial" w:cs="Arial"/>
+        </w:rPr>
+        <w:t>$9 (loop length)</w:t>
+      </w:r>
+    </w:p>
+    <w:p>
+      <w:pPr>
+        <w:pStyle w:val="ListParagraph"/>
+        <w:bidi w:val="0"/>
+        <w:rPr>
+          <w:rFonts w:ascii="Arial" w:hAnsi="Arial" w:cs="Arial"/>
+        </w:rPr>
+      </w:pPr>
+      <w:r>
+        <w:rPr>
+          <w:rFonts w:ascii="Arial" w:hAnsi="Arial" w:cs="Arial"/>
+        </w:rPr>
+        <w:t>Loop operations</w:t>
+      </w:r>
+    </w:p>
+    <w:p>
+      <w:pPr>
+        <w:pStyle w:val="ListParagraph"/>
+        <w:bidi w:val="0"/>
+        <w:rPr>
+          <w:rFonts w:ascii="Arial" w:hAnsi="Arial" w:cs="Arial"/>
+        </w:rPr>
+      </w:pPr>
+      <w:proofErr w:type="spellStart"/>
+      <w:r>
+        <w:rPr>
+          <w:rFonts w:ascii="Arial" w:hAnsi="Arial" w:cs="Arial"/>
+        </w:rPr>
+        <w:t>Addi</w:t>
+      </w:r>
+      <w:proofErr w:type="spellEnd"/>
+      <w:r>
+        <w:rPr>
+          <w:rFonts w:ascii="Arial" w:hAnsi="Arial" w:cs="Arial"/>
+        </w:rPr>
+        <w:t xml:space="preserve"> $8 $8 4</w:t>
+      </w:r>
+    </w:p>
+    <w:p>
+      <w:pPr>
+        <w:pStyle w:val="ListParagraph"/>
+        <w:bidi w:val="0"/>
+        <w:rPr>
+          <w:rFonts w:ascii="Arial" w:hAnsi="Arial" w:cs="Arial"/>
+        </w:rPr>
+      </w:pPr>
+      <w:proofErr w:type="spellStart"/>
+      <w:r>
+        <w:rPr>
+          <w:rFonts w:ascii="Arial" w:hAnsi="Arial" w:cs="Arial"/>
+        </w:rPr>
+        <w:t>Bne</w:t>
+      </w:r>
+      <w:proofErr w:type="spellEnd"/>
+      <w:r>
+        <w:rPr>
+          <w:rFonts w:ascii="Arial" w:hAnsi="Arial" w:cs="Arial"/>
+        </w:rPr>
+        <w:t xml:space="preserve"> $8 $9</w:t>
+      </w:r>
     </w:p>
     <w:p>
       <w:pPr>
@@ -19596,8 +19683,6 @@
         <w:adjustRightInd w:val="0"/>
         <w:spacing w:after="0" w:line="240" w:lineRule="auto"/>
       </w:pPr>
-      <w:bookmarkStart w:id="0" w:name="_GoBack"/>
-      <w:bookmarkEnd w:id="0"/>
     </w:p>
     <w:sectPr>
       <w:pgSz w:w="11906" w:h="16838"/>

</xml_diff>

<commit_message>
HW6 report 3 fixed and zip
</commit_message>
<xml_diff>
--- a/Hagahsa/HW6/Simulation 3/Docs/Simulation Report.docx
+++ b/Hagahsa/HW6/Simulation 3/Docs/Simulation Report.docx
@@ -83,19 +83,11 @@
           <w:lang w:val="en-GB"/>
         </w:rPr>
       </w:pPr>
-      <w:proofErr w:type="spellStart"/>
       <w:r>
         <w:rPr>
           <w:lang w:val="en-GB"/>
         </w:rPr>
-        <w:t>Kostya</w:t>
-      </w:r>
-      <w:proofErr w:type="spellEnd"/>
-      <w:r>
-        <w:rPr>
-          <w:lang w:val="en-GB"/>
-        </w:rPr>
-        <w:t xml:space="preserve"> </w:t>
+        <w:t xml:space="preserve">Kostya </w:t>
       </w:r>
       <w:proofErr w:type="spellStart"/>
       <w:r>
@@ -463,7 +455,7 @@
                   <wp:posOffset>146685</wp:posOffset>
                 </wp:positionV>
                 <wp:extent cx="5257800" cy="2219960"/>
-                <wp:effectExtent l="0" t="15240" r="11430" b="3175"/>
+                <wp:effectExtent l="0" t="38100" r="19050" b="8890"/>
                 <wp:wrapNone/>
                 <wp:docPr id="238" name="Group 238"/>
                 <wp:cNvGraphicFramePr>
@@ -1645,13 +1637,13 @@
                                 <w:rPr>
                                   <w:rFonts w:ascii="Arial" w:hAnsi="Arial" w:cs="Arial"/>
                                 </w:rPr>
-                                <w:t xml:space="preserve"> $8 $5</w:t>
+                                <w:t xml:space="preserve"> $x $3 y</w:t>
                               </w:r>
                             </w:p>
                             <w:p>
                               <w:pPr>
                                 <w:rPr>
-                                  <w:rFonts w:ascii="Arial" w:hAnsi="Arial" w:cs="Arial" w:hint="cs"/>
+                                  <w:rFonts w:ascii="Arial" w:hAnsi="Arial" w:cs="Arial"/>
                                   <w:rtl/>
                                 </w:rPr>
                               </w:pPr>
@@ -1875,7 +1867,7 @@
                             <w:p>
                               <w:pPr>
                                 <w:rPr>
-                                  <w:rFonts w:ascii="Arial" w:hAnsi="Arial" w:cs="Arial" w:hint="cs"/>
+                                  <w:rFonts w:ascii="Arial" w:hAnsi="Arial" w:cs="Arial"/>
                                   <w:rtl/>
                                 </w:rPr>
                               </w:pPr>
@@ -4521,13 +4513,13 @@
                           <w:rPr>
                             <w:rFonts w:ascii="Arial" w:hAnsi="Arial" w:cs="Arial"/>
                           </w:rPr>
-                          <w:t xml:space="preserve"> $8 $5</w:t>
+                          <w:t xml:space="preserve"> $x $3 y</w:t>
                         </w:r>
                       </w:p>
                       <w:p>
                         <w:pPr>
                           <w:rPr>
-                            <w:rFonts w:ascii="Arial" w:hAnsi="Arial" w:cs="Arial" w:hint="cs"/>
+                            <w:rFonts w:ascii="Arial" w:hAnsi="Arial" w:cs="Arial"/>
                             <w:rtl/>
                           </w:rPr>
                         </w:pPr>
@@ -4589,7 +4581,7 @@
                       <w:p>
                         <w:pPr>
                           <w:rPr>
-                            <w:rFonts w:ascii="Arial" w:hAnsi="Arial" w:cs="Arial" w:hint="cs"/>
+                            <w:rFonts w:ascii="Arial" w:hAnsi="Arial" w:cs="Arial"/>
                             <w:rtl/>
                           </w:rPr>
                         </w:pPr>
@@ -4869,6 +4861,97 @@
           <w:rFonts w:ascii="Arial" w:hAnsi="Arial" w:cs="Arial"/>
         </w:rPr>
       </w:pPr>
+      <w:bookmarkStart w:id="0" w:name="_GoBack"/>
+      <w:bookmarkEnd w:id="0"/>
+    </w:p>
+    <w:p>
+      <w:pPr>
+        <w:pStyle w:val="ListParagraph"/>
+        <w:ind w:left="1440"/>
+        <w:rPr>
+          <w:rFonts w:ascii="Arial" w:hAnsi="Arial" w:cs="Arial"/>
+        </w:rPr>
+      </w:pPr>
+      <w:r>
+        <w:rPr>
+          <w:rFonts w:ascii="Arial" w:hAnsi="Arial" w:cs="Arial"/>
+          <w:noProof/>
+        </w:rPr>
+        <mc:AlternateContent>
+          <mc:Choice Requires="wps">
+            <w:drawing>
+              <wp:anchor distT="0" distB="0" distL="114300" distR="114300" simplePos="0" relativeHeight="251666432" behindDoc="0" locked="0" layoutInCell="1" allowOverlap="1">
+                <wp:simplePos x="0" y="0"/>
+                <wp:positionH relativeFrom="column">
+                  <wp:posOffset>4028465</wp:posOffset>
+                </wp:positionH>
+                <wp:positionV relativeFrom="paragraph">
+                  <wp:posOffset>110490</wp:posOffset>
+                </wp:positionV>
+                <wp:extent cx="2210" cy="771906"/>
+                <wp:effectExtent l="76200" t="0" r="74295" b="47625"/>
+                <wp:wrapNone/>
+                <wp:docPr id="319" name="Straight Arrow Connector 319"/>
+                <wp:cNvGraphicFramePr/>
+                <a:graphic xmlns:a="http://schemas.openxmlformats.org/drawingml/2006/main">
+                  <a:graphicData uri="http://schemas.microsoft.com/office/word/2010/wordprocessingShape">
+                    <wps:wsp>
+                      <wps:cNvCnPr/>
+                      <wps:spPr>
+                        <a:xfrm>
+                          <a:off x="0" y="0"/>
+                          <a:ext cx="2210" cy="771906"/>
+                        </a:xfrm>
+                        <a:prstGeom prst="straightConnector1">
+                          <a:avLst/>
+                        </a:prstGeom>
+                        <a:ln>
+                          <a:solidFill>
+                            <a:srgbClr val="FF0000"/>
+                          </a:solidFill>
+                          <a:tailEnd type="triangle"/>
+                        </a:ln>
+                      </wps:spPr>
+                      <wps:style>
+                        <a:lnRef idx="1">
+                          <a:schemeClr val="accent1"/>
+                        </a:lnRef>
+                        <a:fillRef idx="0">
+                          <a:schemeClr val="accent1"/>
+                        </a:fillRef>
+                        <a:effectRef idx="0">
+                          <a:schemeClr val="accent1"/>
+                        </a:effectRef>
+                        <a:fontRef idx="minor">
+                          <a:schemeClr val="tx1"/>
+                        </a:fontRef>
+                      </wps:style>
+                      <wps:bodyPr/>
+                    </wps:wsp>
+                  </a:graphicData>
+                </a:graphic>
+                <wp14:sizeRelH relativeFrom="margin">
+                  <wp14:pctWidth>0</wp14:pctWidth>
+                </wp14:sizeRelH>
+                <wp14:sizeRelV relativeFrom="margin">
+                  <wp14:pctHeight>0</wp14:pctHeight>
+                </wp14:sizeRelV>
+              </wp:anchor>
+            </w:drawing>
+          </mc:Choice>
+          <mc:Fallback>
+            <w:pict>
+              <v:shapetype w14:anchorId="657FDE68" id="_x0000_t32" coordsize="21600,21600" o:spt="32" o:oned="t" path="m,l21600,21600e" filled="f">
+                <v:path arrowok="t" fillok="f" o:connecttype="none"/>
+                <o:lock v:ext="edit" shapetype="t"/>
+              </v:shapetype>
+              <v:shape id="Straight Arrow Connector 319" o:spid="_x0000_s1026" type="#_x0000_t32" style="position:absolute;margin-left:317.2pt;margin-top:8.7pt;width:.15pt;height:60.8pt;z-index:251666432;visibility:visible;mso-wrap-style:square;mso-width-percent:0;mso-height-percent:0;mso-wrap-distance-left:9pt;mso-wrap-distance-top:0;mso-wrap-distance-right:9pt;mso-wrap-distance-bottom:0;mso-position-horizontal:absolute;mso-position-horizontal-relative:text;mso-position-vertical:absolute;mso-position-vertical-relative:text;mso-width-percent:0;mso-height-percent:0;mso-width-relative:margin;mso-height-relative:margin" o:gfxdata="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" strokecolor="red" strokeweight=".5pt">
+                <v:stroke endarrow="block" joinstyle="miter"/>
+              </v:shape>
+            </w:pict>
+          </mc:Fallback>
+        </mc:AlternateContent>
+      </w:r>
     </w:p>
     <w:p>
       <w:pPr>
@@ -4914,15 +4997,83 @@
           <w:rFonts w:ascii="Arial" w:hAnsi="Arial" w:cs="Arial"/>
         </w:rPr>
       </w:pPr>
-    </w:p>
-    <w:p>
-      <w:pPr>
-        <w:pStyle w:val="ListParagraph"/>
-        <w:ind w:left="1440"/>
-        <w:rPr>
-          <w:rFonts w:ascii="Arial" w:hAnsi="Arial" w:cs="Arial"/>
-        </w:rPr>
-      </w:pPr>
+      <w:r>
+        <w:rPr>
+          <w:rFonts w:ascii="Arial" w:hAnsi="Arial" w:cs="Arial"/>
+          <w:noProof/>
+        </w:rPr>
+        <mc:AlternateContent>
+          <mc:Choice Requires="wps">
+            <w:drawing>
+              <wp:anchor distT="0" distB="0" distL="114300" distR="114300" simplePos="0" relativeHeight="251665408" behindDoc="0" locked="0" layoutInCell="1" allowOverlap="1" wp14:anchorId="1C0903BC" wp14:editId="20E0FF64">
+                <wp:simplePos x="0" y="0"/>
+                <wp:positionH relativeFrom="column">
+                  <wp:posOffset>3856101</wp:posOffset>
+                </wp:positionH>
+                <wp:positionV relativeFrom="paragraph">
+                  <wp:posOffset>35560</wp:posOffset>
+                </wp:positionV>
+                <wp:extent cx="398297" cy="342900"/>
+                <wp:effectExtent l="0" t="0" r="20955" b="19050"/>
+                <wp:wrapNone/>
+                <wp:docPr id="318" name="Oval 318"/>
+                <wp:cNvGraphicFramePr/>
+                <a:graphic xmlns:a="http://schemas.openxmlformats.org/drawingml/2006/main">
+                  <a:graphicData uri="http://schemas.microsoft.com/office/word/2010/wordprocessingShape">
+                    <wps:wsp>
+                      <wps:cNvSpPr/>
+                      <wps:spPr>
+                        <a:xfrm>
+                          <a:off x="0" y="0"/>
+                          <a:ext cx="398297" cy="342900"/>
+                        </a:xfrm>
+                        <a:prstGeom prst="ellipse">
+                          <a:avLst/>
+                        </a:prstGeom>
+                        <a:noFill/>
+                        <a:ln>
+                          <a:solidFill>
+                            <a:srgbClr val="FF0000"/>
+                          </a:solidFill>
+                        </a:ln>
+                      </wps:spPr>
+                      <wps:style>
+                        <a:lnRef idx="2">
+                          <a:schemeClr val="accent1">
+                            <a:shade val="50000"/>
+                          </a:schemeClr>
+                        </a:lnRef>
+                        <a:fillRef idx="1">
+                          <a:schemeClr val="accent1"/>
+                        </a:fillRef>
+                        <a:effectRef idx="0">
+                          <a:schemeClr val="accent1"/>
+                        </a:effectRef>
+                        <a:fontRef idx="minor">
+                          <a:schemeClr val="lt1"/>
+                        </a:fontRef>
+                      </wps:style>
+                      <wps:bodyPr rot="0" spcFirstLastPara="0" vertOverflow="overflow" horzOverflow="overflow" vert="horz" wrap="square" lIns="91440" tIns="45720" rIns="91440" bIns="45720" numCol="1" spcCol="0" rtlCol="0" fromWordArt="0" anchor="ctr" anchorCtr="0" forceAA="0" compatLnSpc="1">
+                        <a:prstTxWarp prst="textNoShape">
+                          <a:avLst/>
+                        </a:prstTxWarp>
+                        <a:noAutofit/>
+                      </wps:bodyPr>
+                    </wps:wsp>
+                  </a:graphicData>
+                </a:graphic>
+              </wp:anchor>
+            </w:drawing>
+          </mc:Choice>
+          <mc:Fallback>
+            <w:pict>
+              <v:oval w14:anchorId="27DD50D1" id="Oval 318" o:spid="_x0000_s1026" style="position:absolute;margin-left:303.65pt;margin-top:2.8pt;width:31.35pt;height:27pt;z-index:251665408;visibility:visible;mso-wrap-style:square;mso-wrap-distance-left:9pt;mso-wrap-distance-top:0;mso-wrap-distance-right:9pt;mso-wrap-distance-bottom:0;mso-position-horizontal:absolute;mso-position-horizontal-relative:text;mso-position-vertical:absolute;mso-position-vertical-relative:text;v-text-anchor:middle" o:gfxdata="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" filled="f" strokecolor="red" strokeweight="1pt">
+                <v:stroke joinstyle="miter"/>
+              </v:oval>
+            </w:pict>
+          </mc:Fallback>
+        </mc:AlternateContent>
+      </w:r>
     </w:p>
     <w:p>
       <w:pPr>
@@ -5939,7 +6090,7 @@
                             <w:p>
                               <w:pPr>
                                 <w:rPr>
-                                  <w:rFonts w:ascii="Arial" w:hAnsi="Arial" w:cs="Arial" w:hint="cs"/>
+                                  <w:rFonts w:ascii="Arial" w:hAnsi="Arial" w:cs="Arial"/>
                                   <w:rtl/>
                                 </w:rPr>
                               </w:pPr>
@@ -6336,7 +6487,36 @@
                             <w:p>
                               <w:pPr>
                                 <w:rPr>
-                                  <w:rFonts w:ascii="Arial" w:hAnsi="Arial" w:cs="Arial" w:hint="cs"/>
+                                  <w:rFonts w:ascii="Arial" w:hAnsi="Arial" w:cs="Arial"/>
+                                </w:rPr>
+                              </w:pPr>
+                              <w:r>
+                                <w:rPr>
+                                  <w:rFonts w:ascii="Arial" w:hAnsi="Arial" w:cs="Arial"/>
+                                </w:rPr>
+                                <w:tab/>
+                              </w:r>
+                              <w:proofErr w:type="spellStart"/>
+                              <w:proofErr w:type="gramStart"/>
+                              <w:r>
+                                <w:rPr>
+                                  <w:rFonts w:ascii="Arial" w:hAnsi="Arial" w:cs="Arial"/>
+                                </w:rPr>
+                                <w:t>beq</w:t>
+                              </w:r>
+                              <w:proofErr w:type="spellEnd"/>
+                              <w:proofErr w:type="gramEnd"/>
+                              <w:r>
+                                <w:rPr>
+                                  <w:rFonts w:ascii="Arial" w:hAnsi="Arial" w:cs="Arial"/>
+                                </w:rPr>
+                                <w:t xml:space="preserve"> $x $3 y</w:t>
+                              </w:r>
+                            </w:p>
+                            <w:p>
+                              <w:pPr>
+                                <w:rPr>
+                                  <w:rFonts w:ascii="Arial" w:hAnsi="Arial" w:cs="Arial"/>
                                   <w:rtl/>
                                 </w:rPr>
                               </w:pPr>
@@ -6557,35 +6737,6 @@
                         </wps:spPr>
                         <wps:txbx>
                           <w:txbxContent>
-                            <w:p>
-                              <w:pPr>
-                                <w:rPr>
-                                  <w:rFonts w:ascii="Arial" w:hAnsi="Arial" w:cs="Arial"/>
-                                </w:rPr>
-                              </w:pPr>
-                              <w:r>
-                                <w:rPr>
-                                  <w:rFonts w:ascii="Arial" w:hAnsi="Arial" w:cs="Arial"/>
-                                </w:rPr>
-                                <w:tab/>
-                              </w:r>
-                              <w:proofErr w:type="spellStart"/>
-                              <w:proofErr w:type="gramStart"/>
-                              <w:r>
-                                <w:rPr>
-                                  <w:rFonts w:ascii="Arial" w:hAnsi="Arial" w:cs="Arial"/>
-                                </w:rPr>
-                                <w:t>beq</w:t>
-                              </w:r>
-                              <w:proofErr w:type="spellEnd"/>
-                              <w:proofErr w:type="gramEnd"/>
-                              <w:r>
-                                <w:rPr>
-                                  <w:rFonts w:ascii="Arial" w:hAnsi="Arial" w:cs="Arial"/>
-                                </w:rPr>
-                                <w:t xml:space="preserve"> $3 $10</w:t>
-                              </w:r>
-                            </w:p>
                             <w:p>
                               <w:pPr>
                                 <w:rPr>
@@ -9077,7 +9228,7 @@
                       <w:p>
                         <w:pPr>
                           <w:rPr>
-                            <w:rFonts w:ascii="Arial" w:hAnsi="Arial" w:cs="Arial" w:hint="cs"/>
+                            <w:rFonts w:ascii="Arial" w:hAnsi="Arial" w:cs="Arial"/>
                             <w:rtl/>
                           </w:rPr>
                         </w:pPr>
@@ -9228,7 +9379,36 @@
                       <w:p>
                         <w:pPr>
                           <w:rPr>
-                            <w:rFonts w:ascii="Arial" w:hAnsi="Arial" w:cs="Arial" w:hint="cs"/>
+                            <w:rFonts w:ascii="Arial" w:hAnsi="Arial" w:cs="Arial"/>
+                          </w:rPr>
+                        </w:pPr>
+                        <w:r>
+                          <w:rPr>
+                            <w:rFonts w:ascii="Arial" w:hAnsi="Arial" w:cs="Arial"/>
+                          </w:rPr>
+                          <w:tab/>
+                        </w:r>
+                        <w:proofErr w:type="spellStart"/>
+                        <w:proofErr w:type="gramStart"/>
+                        <w:r>
+                          <w:rPr>
+                            <w:rFonts w:ascii="Arial" w:hAnsi="Arial" w:cs="Arial"/>
+                          </w:rPr>
+                          <w:t>beq</w:t>
+                        </w:r>
+                        <w:proofErr w:type="spellEnd"/>
+                        <w:proofErr w:type="gramEnd"/>
+                        <w:r>
+                          <w:rPr>
+                            <w:rFonts w:ascii="Arial" w:hAnsi="Arial" w:cs="Arial"/>
+                          </w:rPr>
+                          <w:t xml:space="preserve"> $x $3 y</w:t>
+                        </w:r>
+                      </w:p>
+                      <w:p>
+                        <w:pPr>
+                          <w:rPr>
+                            <w:rFonts w:ascii="Arial" w:hAnsi="Arial" w:cs="Arial"/>
                             <w:rtl/>
                           </w:rPr>
                         </w:pPr>
@@ -9287,35 +9467,6 @@
                 <v:shape id="Text Box 105" o:spid="_x0000_s1129" type="#_x0000_t202" style="position:absolute;left:2021;top:8447;width:2340;height:540;visibility:visible;mso-wrap-style:square;v-text-anchor:top" o:gfxdata="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" filled="f" stroked="f">
                   <v:textbox>
                     <w:txbxContent>
-                      <w:p>
-                        <w:pPr>
-                          <w:rPr>
-                            <w:rFonts w:ascii="Arial" w:hAnsi="Arial" w:cs="Arial"/>
-                          </w:rPr>
-                        </w:pPr>
-                        <w:r>
-                          <w:rPr>
-                            <w:rFonts w:ascii="Arial" w:hAnsi="Arial" w:cs="Arial"/>
-                          </w:rPr>
-                          <w:tab/>
-                        </w:r>
-                        <w:proofErr w:type="spellStart"/>
-                        <w:proofErr w:type="gramStart"/>
-                        <w:r>
-                          <w:rPr>
-                            <w:rFonts w:ascii="Arial" w:hAnsi="Arial" w:cs="Arial"/>
-                          </w:rPr>
-                          <w:t>beq</w:t>
-                        </w:r>
-                        <w:proofErr w:type="spellEnd"/>
-                        <w:proofErr w:type="gramEnd"/>
-                        <w:r>
-                          <w:rPr>
-                            <w:rFonts w:ascii="Arial" w:hAnsi="Arial" w:cs="Arial"/>
-                          </w:rPr>
-                          <w:t xml:space="preserve"> $3 $10</w:t>
-                        </w:r>
-                      </w:p>
                       <w:p>
                         <w:pPr>
                           <w:rPr>
@@ -9607,6 +9758,82 @@
           <w:rFonts w:ascii="Arial" w:hAnsi="Arial" w:cs="Arial"/>
         </w:rPr>
       </w:pPr>
+      <w:r>
+        <w:rPr>
+          <w:rFonts w:ascii="Arial" w:hAnsi="Arial" w:cs="Arial"/>
+          <w:rtl/>
+        </w:rPr>
+        <mc:AlternateContent>
+          <mc:Choice Requires="wps">
+            <w:drawing>
+              <wp:anchor distT="0" distB="0" distL="114300" distR="114300" simplePos="0" relativeHeight="251670528" behindDoc="0" locked="0" layoutInCell="1" allowOverlap="1" wp14:anchorId="51D35041" wp14:editId="32BAB790">
+                <wp:simplePos x="0" y="0"/>
+                <wp:positionH relativeFrom="column">
+                  <wp:posOffset>4016045</wp:posOffset>
+                </wp:positionH>
+                <wp:positionV relativeFrom="paragraph">
+                  <wp:posOffset>27890</wp:posOffset>
+                </wp:positionV>
+                <wp:extent cx="12420" cy="881558"/>
+                <wp:effectExtent l="76200" t="0" r="64135" b="52070"/>
+                <wp:wrapNone/>
+                <wp:docPr id="323" name="Straight Arrow Connector 323"/>
+                <wp:cNvGraphicFramePr/>
+                <a:graphic xmlns:a="http://schemas.openxmlformats.org/drawingml/2006/main">
+                  <a:graphicData uri="http://schemas.microsoft.com/office/word/2010/wordprocessingShape">
+                    <wps:wsp>
+                      <wps:cNvCnPr/>
+                      <wps:spPr>
+                        <a:xfrm flipH="1">
+                          <a:off x="0" y="0"/>
+                          <a:ext cx="12420" cy="881558"/>
+                        </a:xfrm>
+                        <a:prstGeom prst="straightConnector1">
+                          <a:avLst/>
+                        </a:prstGeom>
+                        <a:ln>
+                          <a:solidFill>
+                            <a:srgbClr val="FF0000"/>
+                          </a:solidFill>
+                          <a:tailEnd type="triangle"/>
+                        </a:ln>
+                      </wps:spPr>
+                      <wps:style>
+                        <a:lnRef idx="1">
+                          <a:schemeClr val="accent1"/>
+                        </a:lnRef>
+                        <a:fillRef idx="0">
+                          <a:schemeClr val="accent1"/>
+                        </a:fillRef>
+                        <a:effectRef idx="0">
+                          <a:schemeClr val="accent1"/>
+                        </a:effectRef>
+                        <a:fontRef idx="minor">
+                          <a:schemeClr val="tx1"/>
+                        </a:fontRef>
+                      </wps:style>
+                      <wps:bodyPr/>
+                    </wps:wsp>
+                  </a:graphicData>
+                </a:graphic>
+                <wp14:sizeRelH relativeFrom="margin">
+                  <wp14:pctWidth>0</wp14:pctWidth>
+                </wp14:sizeRelH>
+                <wp14:sizeRelV relativeFrom="margin">
+                  <wp14:pctHeight>0</wp14:pctHeight>
+                </wp14:sizeRelV>
+              </wp:anchor>
+            </w:drawing>
+          </mc:Choice>
+          <mc:Fallback>
+            <w:pict>
+              <v:shape w14:anchorId="2BE8A935" id="Straight Arrow Connector 323" o:spid="_x0000_s1026" type="#_x0000_t32" style="position:absolute;margin-left:316.2pt;margin-top:2.2pt;width:1pt;height:69.4pt;flip:x;z-index:251670528;visibility:visible;mso-wrap-style:square;mso-width-percent:0;mso-height-percent:0;mso-wrap-distance-left:9pt;mso-wrap-distance-top:0;mso-wrap-distance-right:9pt;mso-wrap-distance-bottom:0;mso-position-horizontal:absolute;mso-position-horizontal-relative:text;mso-position-vertical:absolute;mso-position-vertical-relative:text;mso-width-percent:0;mso-height-percent:0;mso-width-relative:margin;mso-height-relative:margin" o:gfxdata="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" strokecolor="red" strokeweight=".5pt">
+                <v:stroke endarrow="block" joinstyle="miter"/>
+              </v:shape>
+            </w:pict>
+          </mc:Fallback>
+        </mc:AlternateContent>
+      </w:r>
     </w:p>
     <w:p>
       <w:pPr>
@@ -9652,6 +9879,83 @@
           <w:rFonts w:ascii="Arial" w:hAnsi="Arial" w:cs="Arial"/>
         </w:rPr>
       </w:pPr>
+      <w:r>
+        <w:rPr>
+          <w:rFonts w:ascii="Arial" w:hAnsi="Arial" w:cs="Arial"/>
+          <w:rtl/>
+        </w:rPr>
+        <mc:AlternateContent>
+          <mc:Choice Requires="wps">
+            <w:drawing>
+              <wp:anchor distT="0" distB="0" distL="114300" distR="114300" simplePos="0" relativeHeight="251669504" behindDoc="0" locked="0" layoutInCell="1" allowOverlap="1" wp14:anchorId="2C132A23" wp14:editId="764439BB">
+                <wp:simplePos x="0" y="0"/>
+                <wp:positionH relativeFrom="column">
+                  <wp:posOffset>3853078</wp:posOffset>
+                </wp:positionH>
+                <wp:positionV relativeFrom="paragraph">
+                  <wp:posOffset>42214</wp:posOffset>
+                </wp:positionV>
+                <wp:extent cx="398297" cy="342900"/>
+                <wp:effectExtent l="0" t="0" r="20955" b="19050"/>
+                <wp:wrapNone/>
+                <wp:docPr id="322" name="Oval 322"/>
+                <wp:cNvGraphicFramePr/>
+                <a:graphic xmlns:a="http://schemas.openxmlformats.org/drawingml/2006/main">
+                  <a:graphicData uri="http://schemas.microsoft.com/office/word/2010/wordprocessingShape">
+                    <wps:wsp>
+                      <wps:cNvSpPr/>
+                      <wps:spPr>
+                        <a:xfrm>
+                          <a:off x="0" y="0"/>
+                          <a:ext cx="398297" cy="342900"/>
+                        </a:xfrm>
+                        <a:prstGeom prst="ellipse">
+                          <a:avLst/>
+                        </a:prstGeom>
+                        <a:noFill/>
+                        <a:ln>
+                          <a:solidFill>
+                            <a:srgbClr val="FF0000"/>
+                          </a:solidFill>
+                        </a:ln>
+                      </wps:spPr>
+                      <wps:style>
+                        <a:lnRef idx="2">
+                          <a:schemeClr val="accent1">
+                            <a:shade val="50000"/>
+                          </a:schemeClr>
+                        </a:lnRef>
+                        <a:fillRef idx="1">
+                          <a:schemeClr val="accent1"/>
+                        </a:fillRef>
+                        <a:effectRef idx="0">
+                          <a:schemeClr val="accent1"/>
+                        </a:effectRef>
+                        <a:fontRef idx="minor">
+                          <a:schemeClr val="lt1"/>
+                        </a:fontRef>
+                      </wps:style>
+                      <wps:bodyPr rot="0" spcFirstLastPara="0" vertOverflow="overflow" horzOverflow="overflow" vert="horz" wrap="square" lIns="91440" tIns="45720" rIns="91440" bIns="45720" numCol="1" spcCol="0" rtlCol="0" fromWordArt="0" anchor="ctr" anchorCtr="0" forceAA="0" compatLnSpc="1">
+                        <a:prstTxWarp prst="textNoShape">
+                          <a:avLst/>
+                        </a:prstTxWarp>
+                        <a:noAutofit/>
+                      </wps:bodyPr>
+                    </wps:wsp>
+                  </a:graphicData>
+                </a:graphic>
+              </wp:anchor>
+            </w:drawing>
+          </mc:Choice>
+          <mc:Fallback>
+            <w:pict>
+              <v:oval w14:anchorId="39D9FBD8" id="Oval 322" o:spid="_x0000_s1026" style="position:absolute;margin-left:303.4pt;margin-top:3.3pt;width:31.35pt;height:27pt;z-index:251669504;visibility:visible;mso-wrap-style:square;mso-wrap-distance-left:9pt;mso-wrap-distance-top:0;mso-wrap-distance-right:9pt;mso-wrap-distance-bottom:0;mso-position-horizontal:absolute;mso-position-horizontal-relative:text;mso-position-vertical:absolute;mso-position-vertical-relative:text;v-text-anchor:middle" o:gfxdata="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" filled="f" strokecolor="red" strokeweight="1pt">
+                <v:stroke joinstyle="miter"/>
+              </v:oval>
+            </w:pict>
+          </mc:Fallback>
+        </mc:AlternateContent>
+      </w:r>
     </w:p>
     <w:p>
       <w:pPr>
@@ -10699,7 +11003,13 @@
                                 <w:rPr>
                                   <w:rFonts w:ascii="Arial" w:hAnsi="Arial" w:cs="Arial"/>
                                 </w:rPr>
-                                <w:t xml:space="preserve"> $8 $5</w:t>
+                                <w:t xml:space="preserve"> </w:t>
+                              </w:r>
+                              <w:r>
+                                <w:rPr>
+                                  <w:rFonts w:ascii="Arial" w:hAnsi="Arial" w:cs="Arial"/>
+                                </w:rPr>
+                                <w:t>x $3 y</w:t>
                               </w:r>
                             </w:p>
                             <w:p>
@@ -11081,7 +11391,7 @@
                             <w:p>
                               <w:pPr>
                                 <w:rPr>
-                                  <w:rFonts w:ascii="Arial" w:hAnsi="Arial" w:cs="Arial" w:hint="cs"/>
+                                  <w:rFonts w:ascii="Arial" w:hAnsi="Arial" w:cs="Arial"/>
                                   <w:rtl/>
                                 </w:rPr>
                               </w:pPr>
@@ -13816,7 +14126,13 @@
                           <w:rPr>
                             <w:rFonts w:ascii="Arial" w:hAnsi="Arial" w:cs="Arial"/>
                           </w:rPr>
-                          <w:t xml:space="preserve"> $8 $5</w:t>
+                          <w:t xml:space="preserve"> </w:t>
+                        </w:r>
+                        <w:r>
+                          <w:rPr>
+                            <w:rFonts w:ascii="Arial" w:hAnsi="Arial" w:cs="Arial"/>
+                          </w:rPr>
+                          <w:t>x $3 y</w:t>
                         </w:r>
                       </w:p>
                       <w:p>
@@ -13952,7 +14268,7 @@
                       <w:p>
                         <w:pPr>
                           <w:rPr>
-                            <w:rFonts w:ascii="Arial" w:hAnsi="Arial" w:cs="Arial" w:hint="cs"/>
+                            <w:rFonts w:ascii="Arial" w:hAnsi="Arial" w:cs="Arial"/>
                             <w:rtl/>
                           </w:rPr>
                         </w:pPr>
@@ -14293,6 +14609,83 @@
           <w:rFonts w:ascii="Arial" w:hAnsi="Arial" w:cs="Arial"/>
         </w:rPr>
       </w:pPr>
+      <w:r>
+        <w:rPr>
+          <w:rFonts w:ascii="Arial" w:hAnsi="Arial" w:cs="Arial"/>
+          <w:rtl/>
+        </w:rPr>
+        <mc:AlternateContent>
+          <mc:Choice Requires="wps">
+            <w:drawing>
+              <wp:anchor distT="0" distB="0" distL="114300" distR="114300" simplePos="0" relativeHeight="251672576" behindDoc="0" locked="0" layoutInCell="1" allowOverlap="1" wp14:anchorId="62AC234D" wp14:editId="00D32B4D">
+                <wp:simplePos x="0" y="0"/>
+                <wp:positionH relativeFrom="column">
+                  <wp:posOffset>2936849</wp:posOffset>
+                </wp:positionH>
+                <wp:positionV relativeFrom="paragraph">
+                  <wp:posOffset>35357</wp:posOffset>
+                </wp:positionV>
+                <wp:extent cx="398297" cy="342900"/>
+                <wp:effectExtent l="0" t="0" r="20955" b="19050"/>
+                <wp:wrapNone/>
+                <wp:docPr id="327" name="Oval 327"/>
+                <wp:cNvGraphicFramePr/>
+                <a:graphic xmlns:a="http://schemas.openxmlformats.org/drawingml/2006/main">
+                  <a:graphicData uri="http://schemas.microsoft.com/office/word/2010/wordprocessingShape">
+                    <wps:wsp>
+                      <wps:cNvSpPr/>
+                      <wps:spPr>
+                        <a:xfrm>
+                          <a:off x="0" y="0"/>
+                          <a:ext cx="398297" cy="342900"/>
+                        </a:xfrm>
+                        <a:prstGeom prst="ellipse">
+                          <a:avLst/>
+                        </a:prstGeom>
+                        <a:noFill/>
+                        <a:ln>
+                          <a:solidFill>
+                            <a:srgbClr val="FF0000"/>
+                          </a:solidFill>
+                        </a:ln>
+                      </wps:spPr>
+                      <wps:style>
+                        <a:lnRef idx="2">
+                          <a:schemeClr val="accent1">
+                            <a:shade val="50000"/>
+                          </a:schemeClr>
+                        </a:lnRef>
+                        <a:fillRef idx="1">
+                          <a:schemeClr val="accent1"/>
+                        </a:fillRef>
+                        <a:effectRef idx="0">
+                          <a:schemeClr val="accent1"/>
+                        </a:effectRef>
+                        <a:fontRef idx="minor">
+                          <a:schemeClr val="lt1"/>
+                        </a:fontRef>
+                      </wps:style>
+                      <wps:bodyPr rot="0" spcFirstLastPara="0" vertOverflow="overflow" horzOverflow="overflow" vert="horz" wrap="square" lIns="91440" tIns="45720" rIns="91440" bIns="45720" numCol="1" spcCol="0" rtlCol="0" fromWordArt="0" anchor="ctr" anchorCtr="0" forceAA="0" compatLnSpc="1">
+                        <a:prstTxWarp prst="textNoShape">
+                          <a:avLst/>
+                        </a:prstTxWarp>
+                        <a:noAutofit/>
+                      </wps:bodyPr>
+                    </wps:wsp>
+                  </a:graphicData>
+                </a:graphic>
+              </wp:anchor>
+            </w:drawing>
+          </mc:Choice>
+          <mc:Fallback>
+            <w:pict>
+              <v:oval w14:anchorId="1B5BC205" id="Oval 327" o:spid="_x0000_s1026" style="position:absolute;margin-left:231.25pt;margin-top:2.8pt;width:31.35pt;height:27pt;z-index:251672576;visibility:visible;mso-wrap-style:square;mso-wrap-distance-left:9pt;mso-wrap-distance-top:0;mso-wrap-distance-right:9pt;mso-wrap-distance-bottom:0;mso-position-horizontal:absolute;mso-position-horizontal-relative:text;mso-position-vertical:absolute;mso-position-vertical-relative:text;v-text-anchor:middle" o:gfxdata="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" filled="f" strokecolor="red" strokeweight="1pt">
+                <v:stroke joinstyle="miter"/>
+              </v:oval>
+            </w:pict>
+          </mc:Fallback>
+        </mc:AlternateContent>
+      </w:r>
     </w:p>
     <w:p>
       <w:pPr>
@@ -14311,6 +14704,76 @@
           <w:rFonts w:ascii="Arial" w:hAnsi="Arial" w:cs="Arial"/>
         </w:rPr>
       </w:pPr>
+      <w:r>
+        <w:rPr>
+          <w:rFonts w:ascii="Arial" w:hAnsi="Arial" w:cs="Arial"/>
+          <w:rtl/>
+        </w:rPr>
+        <mc:AlternateContent>
+          <mc:Choice Requires="wps">
+            <w:drawing>
+              <wp:anchor distT="0" distB="0" distL="114300" distR="114300" simplePos="0" relativeHeight="251674624" behindDoc="0" locked="0" layoutInCell="1" allowOverlap="1" wp14:anchorId="51D35041" wp14:editId="32BAB790">
+                <wp:simplePos x="0" y="0"/>
+                <wp:positionH relativeFrom="column">
+                  <wp:posOffset>3099333</wp:posOffset>
+                </wp:positionH>
+                <wp:positionV relativeFrom="paragraph">
+                  <wp:posOffset>53315</wp:posOffset>
+                </wp:positionV>
+                <wp:extent cx="0" cy="370103"/>
+                <wp:effectExtent l="76200" t="0" r="76200" b="49530"/>
+                <wp:wrapNone/>
+                <wp:docPr id="329" name="Straight Arrow Connector 329"/>
+                <wp:cNvGraphicFramePr/>
+                <a:graphic xmlns:a="http://schemas.openxmlformats.org/drawingml/2006/main">
+                  <a:graphicData uri="http://schemas.microsoft.com/office/word/2010/wordprocessingShape">
+                    <wps:wsp>
+                      <wps:cNvCnPr/>
+                      <wps:spPr>
+                        <a:xfrm>
+                          <a:off x="0" y="0"/>
+                          <a:ext cx="0" cy="370103"/>
+                        </a:xfrm>
+                        <a:prstGeom prst="straightConnector1">
+                          <a:avLst/>
+                        </a:prstGeom>
+                        <a:ln>
+                          <a:solidFill>
+                            <a:srgbClr val="FF0000"/>
+                          </a:solidFill>
+                          <a:tailEnd type="triangle"/>
+                        </a:ln>
+                      </wps:spPr>
+                      <wps:style>
+                        <a:lnRef idx="1">
+                          <a:schemeClr val="accent1"/>
+                        </a:lnRef>
+                        <a:fillRef idx="0">
+                          <a:schemeClr val="accent1"/>
+                        </a:fillRef>
+                        <a:effectRef idx="0">
+                          <a:schemeClr val="accent1"/>
+                        </a:effectRef>
+                        <a:fontRef idx="minor">
+                          <a:schemeClr val="tx1"/>
+                        </a:fontRef>
+                      </wps:style>
+                      <wps:bodyPr/>
+                    </wps:wsp>
+                  </a:graphicData>
+                </a:graphic>
+              </wp:anchor>
+            </w:drawing>
+          </mc:Choice>
+          <mc:Fallback>
+            <w:pict>
+              <v:shape w14:anchorId="3298EED2" id="Straight Arrow Connector 329" o:spid="_x0000_s1026" type="#_x0000_t32" style="position:absolute;margin-left:244.05pt;margin-top:4.2pt;width:0;height:29.15pt;z-index:251674624;visibility:visible;mso-wrap-style:square;mso-wrap-distance-left:9pt;mso-wrap-distance-top:0;mso-wrap-distance-right:9pt;mso-wrap-distance-bottom:0;mso-position-horizontal:absolute;mso-position-horizontal-relative:text;mso-position-vertical:absolute;mso-position-vertical-relative:text" o:gfxdata="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" strokecolor="red" strokeweight=".5pt">
+                <v:stroke endarrow="block" joinstyle="miter"/>
+              </v:shape>
+            </w:pict>
+          </mc:Fallback>
+        </mc:AlternateContent>
+      </w:r>
     </w:p>
     <w:p>
       <w:pPr>
@@ -14329,6 +14792,83 @@
           <w:rFonts w:ascii="Arial" w:hAnsi="Arial" w:cs="Arial"/>
         </w:rPr>
       </w:pPr>
+      <w:r>
+        <w:rPr>
+          <w:rFonts w:ascii="Arial" w:hAnsi="Arial" w:cs="Arial"/>
+          <w:rtl/>
+        </w:rPr>
+        <mc:AlternateContent>
+          <mc:Choice Requires="wps">
+            <w:drawing>
+              <wp:anchor distT="0" distB="0" distL="114300" distR="114300" simplePos="0" relativeHeight="251673600" behindDoc="0" locked="0" layoutInCell="1" allowOverlap="1" wp14:anchorId="2C132A23" wp14:editId="764439BB">
+                <wp:simplePos x="0" y="0"/>
+                <wp:positionH relativeFrom="column">
+                  <wp:posOffset>2895574</wp:posOffset>
+                </wp:positionH>
+                <wp:positionV relativeFrom="paragraph">
+                  <wp:posOffset>29007</wp:posOffset>
+                </wp:positionV>
+                <wp:extent cx="398297" cy="342900"/>
+                <wp:effectExtent l="0" t="0" r="20955" b="19050"/>
+                <wp:wrapNone/>
+                <wp:docPr id="328" name="Oval 328"/>
+                <wp:cNvGraphicFramePr/>
+                <a:graphic xmlns:a="http://schemas.openxmlformats.org/drawingml/2006/main">
+                  <a:graphicData uri="http://schemas.microsoft.com/office/word/2010/wordprocessingShape">
+                    <wps:wsp>
+                      <wps:cNvSpPr/>
+                      <wps:spPr>
+                        <a:xfrm>
+                          <a:off x="0" y="0"/>
+                          <a:ext cx="398297" cy="342900"/>
+                        </a:xfrm>
+                        <a:prstGeom prst="ellipse">
+                          <a:avLst/>
+                        </a:prstGeom>
+                        <a:noFill/>
+                        <a:ln>
+                          <a:solidFill>
+                            <a:srgbClr val="FF0000"/>
+                          </a:solidFill>
+                        </a:ln>
+                      </wps:spPr>
+                      <wps:style>
+                        <a:lnRef idx="2">
+                          <a:schemeClr val="accent1">
+                            <a:shade val="50000"/>
+                          </a:schemeClr>
+                        </a:lnRef>
+                        <a:fillRef idx="1">
+                          <a:schemeClr val="accent1"/>
+                        </a:fillRef>
+                        <a:effectRef idx="0">
+                          <a:schemeClr val="accent1"/>
+                        </a:effectRef>
+                        <a:fontRef idx="minor">
+                          <a:schemeClr val="lt1"/>
+                        </a:fontRef>
+                      </wps:style>
+                      <wps:bodyPr rot="0" spcFirstLastPara="0" vertOverflow="overflow" horzOverflow="overflow" vert="horz" wrap="square" lIns="91440" tIns="45720" rIns="91440" bIns="45720" numCol="1" spcCol="0" rtlCol="0" fromWordArt="0" anchor="ctr" anchorCtr="0" forceAA="0" compatLnSpc="1">
+                        <a:prstTxWarp prst="textNoShape">
+                          <a:avLst/>
+                        </a:prstTxWarp>
+                        <a:noAutofit/>
+                      </wps:bodyPr>
+                    </wps:wsp>
+                  </a:graphicData>
+                </a:graphic>
+              </wp:anchor>
+            </w:drawing>
+          </mc:Choice>
+          <mc:Fallback>
+            <w:pict>
+              <v:oval w14:anchorId="6A48C5AE" id="Oval 328" o:spid="_x0000_s1026" style="position:absolute;margin-left:228pt;margin-top:2.3pt;width:31.35pt;height:27pt;z-index:251673600;visibility:visible;mso-wrap-style:square;mso-wrap-distance-left:9pt;mso-wrap-distance-top:0;mso-wrap-distance-right:9pt;mso-wrap-distance-bottom:0;mso-position-horizontal:absolute;mso-position-horizontal-relative:text;mso-position-vertical:absolute;mso-position-vertical-relative:text;v-text-anchor:middle" o:gfxdata="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" filled="f" strokecolor="red" strokeweight="1pt">
+                <v:stroke joinstyle="miter"/>
+              </v:oval>
+            </w:pict>
+          </mc:Fallback>
+        </mc:AlternateContent>
+      </w:r>
     </w:p>
     <w:p>
       <w:pPr>
@@ -15360,6 +15900,35 @@
                         </wps:spPr>
                         <wps:txbx>
                           <w:txbxContent>
+                            <w:p>
+                              <w:pPr>
+                                <w:rPr>
+                                  <w:rFonts w:ascii="Arial" w:hAnsi="Arial" w:cs="Arial"/>
+                                </w:rPr>
+                              </w:pPr>
+                              <w:r>
+                                <w:rPr>
+                                  <w:rFonts w:ascii="Arial" w:hAnsi="Arial" w:cs="Arial"/>
+                                </w:rPr>
+                                <w:tab/>
+                              </w:r>
+                              <w:proofErr w:type="spellStart"/>
+                              <w:proofErr w:type="gramStart"/>
+                              <w:r>
+                                <w:rPr>
+                                  <w:rFonts w:ascii="Arial" w:hAnsi="Arial" w:cs="Arial"/>
+                                </w:rPr>
+                                <w:t>beq</w:t>
+                              </w:r>
+                              <w:proofErr w:type="spellEnd"/>
+                              <w:proofErr w:type="gramEnd"/>
+                              <w:r>
+                                <w:rPr>
+                                  <w:rFonts w:ascii="Arial" w:hAnsi="Arial" w:cs="Arial"/>
+                                </w:rPr>
+                                <w:t xml:space="preserve"> x $3 y</w:t>
+                              </w:r>
+                            </w:p>
                             <w:p>
                               <w:pPr>
                                 <w:rPr>
@@ -15762,37 +16331,6 @@
                                   <w:rFonts w:ascii="Arial" w:hAnsi="Arial" w:cs="Arial"/>
                                 </w:rPr>
                               </w:pPr>
-                              <w:r>
-                                <w:rPr>
-                                  <w:rFonts w:ascii="Arial" w:hAnsi="Arial" w:cs="Arial"/>
-                                </w:rPr>
-                                <w:tab/>
-                              </w:r>
-                              <w:proofErr w:type="spellStart"/>
-                              <w:proofErr w:type="gramStart"/>
-                              <w:r>
-                                <w:rPr>
-                                  <w:rFonts w:ascii="Arial" w:hAnsi="Arial" w:cs="Arial"/>
-                                </w:rPr>
-                                <w:t>beq</w:t>
-                              </w:r>
-                              <w:proofErr w:type="spellEnd"/>
-                              <w:proofErr w:type="gramEnd"/>
-                              <w:r>
-                                <w:rPr>
-                                  <w:rFonts w:ascii="Arial" w:hAnsi="Arial" w:cs="Arial"/>
-                                </w:rPr>
-                                <w:t xml:space="preserve"> $3 $10</w:t>
-                              </w:r>
-                            </w:p>
-                            <w:p>
-                              <w:pPr>
-                                <w:rPr>
-                                  <w:rFonts w:ascii="Arial" w:hAnsi="Arial" w:cs="Arial"/>
-                                </w:rPr>
-                              </w:pPr>
-                              <w:bookmarkStart w:id="0" w:name="_GoBack"/>
-                              <w:bookmarkEnd w:id="0"/>
                             </w:p>
                           </w:txbxContent>
                         </wps:txbx>
@@ -18504,6 +19042,35 @@
                             <w:rFonts w:ascii="Arial" w:hAnsi="Arial" w:cs="Arial"/>
                           </w:rPr>
                         </w:pPr>
+                        <w:r>
+                          <w:rPr>
+                            <w:rFonts w:ascii="Arial" w:hAnsi="Arial" w:cs="Arial"/>
+                          </w:rPr>
+                          <w:tab/>
+                        </w:r>
+                        <w:proofErr w:type="spellStart"/>
+                        <w:proofErr w:type="gramStart"/>
+                        <w:r>
+                          <w:rPr>
+                            <w:rFonts w:ascii="Arial" w:hAnsi="Arial" w:cs="Arial"/>
+                          </w:rPr>
+                          <w:t>beq</w:t>
+                        </w:r>
+                        <w:proofErr w:type="spellEnd"/>
+                        <w:proofErr w:type="gramEnd"/>
+                        <w:r>
+                          <w:rPr>
+                            <w:rFonts w:ascii="Arial" w:hAnsi="Arial" w:cs="Arial"/>
+                          </w:rPr>
+                          <w:t xml:space="preserve"> x $3 y</w:t>
+                        </w:r>
+                      </w:p>
+                      <w:p>
+                        <w:pPr>
+                          <w:rPr>
+                            <w:rFonts w:ascii="Arial" w:hAnsi="Arial" w:cs="Arial"/>
+                          </w:rPr>
+                        </w:pPr>
                       </w:p>
                     </w:txbxContent>
                   </v:textbox>
@@ -18654,37 +19221,6 @@
                             <w:rFonts w:ascii="Arial" w:hAnsi="Arial" w:cs="Arial"/>
                           </w:rPr>
                         </w:pPr>
-                        <w:r>
-                          <w:rPr>
-                            <w:rFonts w:ascii="Arial" w:hAnsi="Arial" w:cs="Arial"/>
-                          </w:rPr>
-                          <w:tab/>
-                        </w:r>
-                        <w:proofErr w:type="spellStart"/>
-                        <w:proofErr w:type="gramStart"/>
-                        <w:r>
-                          <w:rPr>
-                            <w:rFonts w:ascii="Arial" w:hAnsi="Arial" w:cs="Arial"/>
-                          </w:rPr>
-                          <w:t>beq</w:t>
-                        </w:r>
-                        <w:proofErr w:type="spellEnd"/>
-                        <w:proofErr w:type="gramEnd"/>
-                        <w:r>
-                          <w:rPr>
-                            <w:rFonts w:ascii="Arial" w:hAnsi="Arial" w:cs="Arial"/>
-                          </w:rPr>
-                          <w:t xml:space="preserve"> $3 $10</w:t>
-                        </w:r>
-                      </w:p>
-                      <w:p>
-                        <w:pPr>
-                          <w:rPr>
-                            <w:rFonts w:ascii="Arial" w:hAnsi="Arial" w:cs="Arial"/>
-                          </w:rPr>
-                        </w:pPr>
-                        <w:bookmarkStart w:id="1" w:name="_GoBack"/>
-                        <w:bookmarkEnd w:id="1"/>
                       </w:p>
                     </w:txbxContent>
                   </v:textbox>
@@ -19022,6 +19558,83 @@
           <w:rFonts w:ascii="Arial" w:hAnsi="Arial" w:cs="Arial"/>
         </w:rPr>
       </w:pPr>
+      <w:r>
+        <w:rPr>
+          <w:rFonts w:ascii="Arial" w:hAnsi="Arial" w:cs="Arial"/>
+          <w:rtl/>
+        </w:rPr>
+        <mc:AlternateContent>
+          <mc:Choice Requires="wps">
+            <w:drawing>
+              <wp:anchor distT="0" distB="0" distL="114300" distR="114300" simplePos="0" relativeHeight="251676672" behindDoc="0" locked="0" layoutInCell="1" allowOverlap="1" wp14:anchorId="62AC234D" wp14:editId="00D32B4D">
+                <wp:simplePos x="0" y="0"/>
+                <wp:positionH relativeFrom="column">
+                  <wp:posOffset>3386429</wp:posOffset>
+                </wp:positionH>
+                <wp:positionV relativeFrom="paragraph">
+                  <wp:posOffset>42011</wp:posOffset>
+                </wp:positionV>
+                <wp:extent cx="398297" cy="342900"/>
+                <wp:effectExtent l="0" t="0" r="20955" b="19050"/>
+                <wp:wrapNone/>
+                <wp:docPr id="330" name="Oval 330"/>
+                <wp:cNvGraphicFramePr/>
+                <a:graphic xmlns:a="http://schemas.openxmlformats.org/drawingml/2006/main">
+                  <a:graphicData uri="http://schemas.microsoft.com/office/word/2010/wordprocessingShape">
+                    <wps:wsp>
+                      <wps:cNvSpPr/>
+                      <wps:spPr>
+                        <a:xfrm>
+                          <a:off x="0" y="0"/>
+                          <a:ext cx="398297" cy="342900"/>
+                        </a:xfrm>
+                        <a:prstGeom prst="ellipse">
+                          <a:avLst/>
+                        </a:prstGeom>
+                        <a:noFill/>
+                        <a:ln>
+                          <a:solidFill>
+                            <a:srgbClr val="FF0000"/>
+                          </a:solidFill>
+                        </a:ln>
+                      </wps:spPr>
+                      <wps:style>
+                        <a:lnRef idx="2">
+                          <a:schemeClr val="accent1">
+                            <a:shade val="50000"/>
+                          </a:schemeClr>
+                        </a:lnRef>
+                        <a:fillRef idx="1">
+                          <a:schemeClr val="accent1"/>
+                        </a:fillRef>
+                        <a:effectRef idx="0">
+                          <a:schemeClr val="accent1"/>
+                        </a:effectRef>
+                        <a:fontRef idx="minor">
+                          <a:schemeClr val="lt1"/>
+                        </a:fontRef>
+                      </wps:style>
+                      <wps:bodyPr rot="0" spcFirstLastPara="0" vertOverflow="overflow" horzOverflow="overflow" vert="horz" wrap="square" lIns="91440" tIns="45720" rIns="91440" bIns="45720" numCol="1" spcCol="0" rtlCol="0" fromWordArt="0" anchor="ctr" anchorCtr="0" forceAA="0" compatLnSpc="1">
+                        <a:prstTxWarp prst="textNoShape">
+                          <a:avLst/>
+                        </a:prstTxWarp>
+                        <a:noAutofit/>
+                      </wps:bodyPr>
+                    </wps:wsp>
+                  </a:graphicData>
+                </a:graphic>
+              </wp:anchor>
+            </w:drawing>
+          </mc:Choice>
+          <mc:Fallback>
+            <w:pict>
+              <v:oval w14:anchorId="6CB07E02" id="Oval 330" o:spid="_x0000_s1026" style="position:absolute;margin-left:266.65pt;margin-top:3.3pt;width:31.35pt;height:27pt;z-index:251676672;visibility:visible;mso-wrap-style:square;mso-wrap-distance-left:9pt;mso-wrap-distance-top:0;mso-wrap-distance-right:9pt;mso-wrap-distance-bottom:0;mso-position-horizontal:absolute;mso-position-horizontal-relative:text;mso-position-vertical:absolute;mso-position-vertical-relative:text;v-text-anchor:middle" o:gfxdata="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" filled="f" strokecolor="red" strokeweight="1pt">
+                <v:stroke joinstyle="miter"/>
+              </v:oval>
+            </w:pict>
+          </mc:Fallback>
+        </mc:AlternateContent>
+      </w:r>
     </w:p>
     <w:p>
       <w:pPr>
@@ -19040,6 +19653,76 @@
           <w:rFonts w:ascii="Arial" w:hAnsi="Arial" w:cs="Arial"/>
         </w:rPr>
       </w:pPr>
+      <w:r>
+        <w:rPr>
+          <w:rFonts w:ascii="Arial" w:hAnsi="Arial" w:cs="Arial"/>
+          <w:rtl/>
+        </w:rPr>
+        <mc:AlternateContent>
+          <mc:Choice Requires="wps">
+            <w:drawing>
+              <wp:anchor distT="0" distB="0" distL="114300" distR="114300" simplePos="0" relativeHeight="251678720" behindDoc="0" locked="0" layoutInCell="1" allowOverlap="1" wp14:anchorId="51D35041" wp14:editId="32BAB790">
+                <wp:simplePos x="0" y="0"/>
+                <wp:positionH relativeFrom="column">
+                  <wp:posOffset>3557676</wp:posOffset>
+                </wp:positionH>
+                <wp:positionV relativeFrom="paragraph">
+                  <wp:posOffset>45669</wp:posOffset>
+                </wp:positionV>
+                <wp:extent cx="0" cy="370103"/>
+                <wp:effectExtent l="76200" t="0" r="76200" b="49530"/>
+                <wp:wrapNone/>
+                <wp:docPr id="332" name="Straight Arrow Connector 332"/>
+                <wp:cNvGraphicFramePr/>
+                <a:graphic xmlns:a="http://schemas.openxmlformats.org/drawingml/2006/main">
+                  <a:graphicData uri="http://schemas.microsoft.com/office/word/2010/wordprocessingShape">
+                    <wps:wsp>
+                      <wps:cNvCnPr/>
+                      <wps:spPr>
+                        <a:xfrm>
+                          <a:off x="0" y="0"/>
+                          <a:ext cx="0" cy="370103"/>
+                        </a:xfrm>
+                        <a:prstGeom prst="straightConnector1">
+                          <a:avLst/>
+                        </a:prstGeom>
+                        <a:ln>
+                          <a:solidFill>
+                            <a:srgbClr val="FF0000"/>
+                          </a:solidFill>
+                          <a:tailEnd type="triangle"/>
+                        </a:ln>
+                      </wps:spPr>
+                      <wps:style>
+                        <a:lnRef idx="1">
+                          <a:schemeClr val="accent1"/>
+                        </a:lnRef>
+                        <a:fillRef idx="0">
+                          <a:schemeClr val="accent1"/>
+                        </a:fillRef>
+                        <a:effectRef idx="0">
+                          <a:schemeClr val="accent1"/>
+                        </a:effectRef>
+                        <a:fontRef idx="minor">
+                          <a:schemeClr val="tx1"/>
+                        </a:fontRef>
+                      </wps:style>
+                      <wps:bodyPr/>
+                    </wps:wsp>
+                  </a:graphicData>
+                </a:graphic>
+              </wp:anchor>
+            </w:drawing>
+          </mc:Choice>
+          <mc:Fallback>
+            <w:pict>
+              <v:shape w14:anchorId="2EA09B8C" id="Straight Arrow Connector 332" o:spid="_x0000_s1026" type="#_x0000_t32" style="position:absolute;margin-left:280.15pt;margin-top:3.6pt;width:0;height:29.15pt;z-index:251678720;visibility:visible;mso-wrap-style:square;mso-wrap-distance-left:9pt;mso-wrap-distance-top:0;mso-wrap-distance-right:9pt;mso-wrap-distance-bottom:0;mso-position-horizontal:absolute;mso-position-horizontal-relative:text;mso-position-vertical:absolute;mso-position-vertical-relative:text" o:gfxdata="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" strokecolor="red" strokeweight=".5pt">
+                <v:stroke endarrow="block" joinstyle="miter"/>
+              </v:shape>
+            </w:pict>
+          </mc:Fallback>
+        </mc:AlternateContent>
+      </w:r>
     </w:p>
     <w:p>
       <w:pPr>
@@ -19058,6 +19741,83 @@
           <w:rFonts w:ascii="Arial" w:hAnsi="Arial" w:cs="Arial"/>
         </w:rPr>
       </w:pPr>
+      <w:r>
+        <w:rPr>
+          <w:rFonts w:ascii="Arial" w:hAnsi="Arial" w:cs="Arial"/>
+          <w:rtl/>
+        </w:rPr>
+        <mc:AlternateContent>
+          <mc:Choice Requires="wps">
+            <w:drawing>
+              <wp:anchor distT="0" distB="0" distL="114300" distR="114300" simplePos="0" relativeHeight="251677696" behindDoc="0" locked="0" layoutInCell="1" allowOverlap="1" wp14:anchorId="2C132A23" wp14:editId="764439BB">
+                <wp:simplePos x="0" y="0"/>
+                <wp:positionH relativeFrom="column">
+                  <wp:posOffset>3345154</wp:posOffset>
+                </wp:positionH>
+                <wp:positionV relativeFrom="paragraph">
+                  <wp:posOffset>35661</wp:posOffset>
+                </wp:positionV>
+                <wp:extent cx="398297" cy="342900"/>
+                <wp:effectExtent l="0" t="0" r="20955" b="19050"/>
+                <wp:wrapNone/>
+                <wp:docPr id="331" name="Oval 331"/>
+                <wp:cNvGraphicFramePr/>
+                <a:graphic xmlns:a="http://schemas.openxmlformats.org/drawingml/2006/main">
+                  <a:graphicData uri="http://schemas.microsoft.com/office/word/2010/wordprocessingShape">
+                    <wps:wsp>
+                      <wps:cNvSpPr/>
+                      <wps:spPr>
+                        <a:xfrm>
+                          <a:off x="0" y="0"/>
+                          <a:ext cx="398297" cy="342900"/>
+                        </a:xfrm>
+                        <a:prstGeom prst="ellipse">
+                          <a:avLst/>
+                        </a:prstGeom>
+                        <a:noFill/>
+                        <a:ln>
+                          <a:solidFill>
+                            <a:srgbClr val="FF0000"/>
+                          </a:solidFill>
+                        </a:ln>
+                      </wps:spPr>
+                      <wps:style>
+                        <a:lnRef idx="2">
+                          <a:schemeClr val="accent1">
+                            <a:shade val="50000"/>
+                          </a:schemeClr>
+                        </a:lnRef>
+                        <a:fillRef idx="1">
+                          <a:schemeClr val="accent1"/>
+                        </a:fillRef>
+                        <a:effectRef idx="0">
+                          <a:schemeClr val="accent1"/>
+                        </a:effectRef>
+                        <a:fontRef idx="minor">
+                          <a:schemeClr val="lt1"/>
+                        </a:fontRef>
+                      </wps:style>
+                      <wps:bodyPr rot="0" spcFirstLastPara="0" vertOverflow="overflow" horzOverflow="overflow" vert="horz" wrap="square" lIns="91440" tIns="45720" rIns="91440" bIns="45720" numCol="1" spcCol="0" rtlCol="0" fromWordArt="0" anchor="ctr" anchorCtr="0" forceAA="0" compatLnSpc="1">
+                        <a:prstTxWarp prst="textNoShape">
+                          <a:avLst/>
+                        </a:prstTxWarp>
+                        <a:noAutofit/>
+                      </wps:bodyPr>
+                    </wps:wsp>
+                  </a:graphicData>
+                </a:graphic>
+              </wp:anchor>
+            </w:drawing>
+          </mc:Choice>
+          <mc:Fallback>
+            <w:pict>
+              <v:oval w14:anchorId="1AFEAA9F" id="Oval 331" o:spid="_x0000_s1026" style="position:absolute;margin-left:263.4pt;margin-top:2.8pt;width:31.35pt;height:27pt;z-index:251677696;visibility:visible;mso-wrap-style:square;mso-wrap-distance-left:9pt;mso-wrap-distance-top:0;mso-wrap-distance-right:9pt;mso-wrap-distance-bottom:0;mso-position-horizontal:absolute;mso-position-horizontal-relative:text;mso-position-vertical:absolute;mso-position-vertical-relative:text;v-text-anchor:middle" o:gfxdata="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" filled="f" strokecolor="red" strokeweight="1pt">
+                <v:stroke joinstyle="miter"/>
+              </v:oval>
+            </w:pict>
+          </mc:Fallback>
+        </mc:AlternateContent>
+      </w:r>
     </w:p>
     <w:p>
       <w:pPr>
@@ -19758,7 +20518,7 @@
 
 <file path=word/numbering.xml><?xml version="1.0" encoding="utf-8"?>
 <w:numbering xmlns:wpc="http://schemas.microsoft.com/office/word/2010/wordprocessingCanvas" xmlns:mc="http://schemas.openxmlformats.org/markup-compatibility/2006" xmlns:o="urn:schemas-microsoft-com:office:office" xmlns:r="http://schemas.openxmlformats.org/officeDocument/2006/relationships" xmlns:m="http://schemas.openxmlformats.org/officeDocument/2006/math" xmlns:v="urn:schemas-microsoft-com:vml" xmlns:wp14="http://schemas.microsoft.com/office/word/2010/wordprocessingDrawing" xmlns:wp="http://schemas.openxmlformats.org/drawingml/2006/wordprocessingDrawing" xmlns:w10="urn:schemas-microsoft-com:office:word" xmlns:w="http://schemas.openxmlformats.org/wordprocessingml/2006/main" xmlns:w14="http://schemas.microsoft.com/office/word/2010/wordml" xmlns:w15="http://schemas.microsoft.com/office/word/2012/wordml" xmlns:wpg="http://schemas.microsoft.com/office/word/2010/wordprocessingGroup" xmlns:wpi="http://schemas.microsoft.com/office/word/2010/wordprocessingInk" xmlns:wne="http://schemas.microsoft.com/office/word/2006/wordml" xmlns:wps="http://schemas.microsoft.com/office/word/2010/wordprocessingShape" mc:Ignorable="w14 w15 wp14">
-  <w:abstractNum w:abstractNumId="0">
+  <w:abstractNum w:abstractNumId="0" w15:restartNumberingAfterBreak="0">
     <w:nsid w:val="0F223215"/>
     <w:multiLevelType w:val="hybridMultilevel"/>
     <w:tmpl w:val="0DF6F1F0"/>
@@ -19871,7 +20631,7 @@
       </w:rPr>
     </w:lvl>
   </w:abstractNum>
-  <w:abstractNum w:abstractNumId="1">
+  <w:abstractNum w:abstractNumId="1" w15:restartNumberingAfterBreak="0">
     <w:nsid w:val="68C815B4"/>
     <w:multiLevelType w:val="hybridMultilevel"/>
     <w:tmpl w:val="D4F0A1BA"/>
@@ -19960,7 +20720,7 @@
       </w:pPr>
     </w:lvl>
   </w:abstractNum>
-  <w:abstractNum w:abstractNumId="2">
+  <w:abstractNum w:abstractNumId="2" w15:restartNumberingAfterBreak="0">
     <w:nsid w:val="7CDB3567"/>
     <w:multiLevelType w:val="multilevel"/>
     <w:tmpl w:val="B95EC818"/>

</xml_diff>